<commit_message>
complete cutting answer pieces and save
</commit_message>
<xml_diff>
--- a/form/답안지양식1.docx
+++ b/form/답안지양식1.docx
@@ -25,15 +25,21 @@
               <w:jc w:val="center"/>
               <w:rPr>
                 <w:rFonts w:asciiTheme="majorHAnsi" w:eastAsiaTheme="majorHAnsi" w:hAnsiTheme="majorHAnsi"/>
-                <w:sz w:val="22"/>
+                <w:b/>
+                <w:bCs/>
+                <w:sz w:val="24"/>
+                <w:szCs w:val="24"/>
               </w:rPr>
             </w:pPr>
             <w:r>
               <w:rPr>
                 <w:rFonts w:asciiTheme="majorHAnsi" w:eastAsiaTheme="majorHAnsi" w:hAnsiTheme="majorHAnsi" w:hint="eastAsia"/>
-                <w:sz w:val="22"/>
-              </w:rPr>
-              <w:t>문항 번호</w:t>
+                <w:b/>
+                <w:bCs/>
+                <w:sz w:val="24"/>
+                <w:szCs w:val="24"/>
+              </w:rPr>
+              <w:t>문항번호</w:t>
             </w:r>
           </w:p>
         </w:tc>
@@ -47,13 +53,19 @@
               <w:jc w:val="center"/>
               <w:rPr>
                 <w:rFonts w:asciiTheme="majorHAnsi" w:eastAsiaTheme="majorHAnsi" w:hAnsiTheme="majorHAnsi"/>
-                <w:sz w:val="22"/>
+                <w:b/>
+                <w:bCs/>
+                <w:sz w:val="24"/>
+                <w:szCs w:val="24"/>
               </w:rPr>
             </w:pPr>
             <w:r>
               <w:rPr>
                 <w:rFonts w:asciiTheme="majorHAnsi" w:eastAsiaTheme="majorHAnsi" w:hAnsiTheme="majorHAnsi" w:hint="eastAsia"/>
-                <w:sz w:val="22"/>
+                <w:b/>
+                <w:bCs/>
+                <w:sz w:val="24"/>
+                <w:szCs w:val="24"/>
               </w:rPr>
               <w:t>답안</w:t>
             </w:r>
@@ -74,13 +86,29 @@
               <w:jc w:val="center"/>
               <w:rPr>
                 <w:rFonts w:asciiTheme="majorHAnsi" w:eastAsiaTheme="majorHAnsi" w:hAnsiTheme="majorHAnsi"/>
-                <w:sz w:val="22"/>
-              </w:rPr>
-            </w:pPr>
+                <w:b/>
+                <w:bCs/>
+                <w:sz w:val="26"/>
+                <w:szCs w:val="26"/>
+              </w:rPr>
+            </w:pPr>
+            <w:r>
+              <w:rPr>
+                <w:rFonts w:asciiTheme="majorHAnsi" w:eastAsiaTheme="majorHAnsi" w:hAnsiTheme="majorHAnsi"/>
+                <w:b/>
+                <w:bCs/>
+                <w:sz w:val="26"/>
+                <w:szCs w:val="26"/>
+              </w:rPr>
+              <w:t>#</w:t>
+            </w:r>
             <w:r>
               <w:rPr>
                 <w:rFonts w:asciiTheme="majorHAnsi" w:eastAsiaTheme="majorHAnsi" w:hAnsiTheme="majorHAnsi" w:hint="eastAsia"/>
-                <w:sz w:val="22"/>
+                <w:b/>
+                <w:bCs/>
+                <w:sz w:val="26"/>
+                <w:szCs w:val="26"/>
               </w:rPr>
               <w:t>1-1</w:t>
             </w:r>
@@ -116,13 +144,29 @@
               <w:jc w:val="center"/>
               <w:rPr>
                 <w:rFonts w:asciiTheme="majorHAnsi" w:eastAsiaTheme="majorHAnsi" w:hAnsiTheme="majorHAnsi"/>
-                <w:sz w:val="22"/>
-              </w:rPr>
-            </w:pPr>
+                <w:b/>
+                <w:bCs/>
+                <w:sz w:val="26"/>
+                <w:szCs w:val="26"/>
+              </w:rPr>
+            </w:pPr>
+            <w:r>
+              <w:rPr>
+                <w:rFonts w:asciiTheme="majorHAnsi" w:eastAsiaTheme="majorHAnsi" w:hAnsiTheme="majorHAnsi"/>
+                <w:b/>
+                <w:bCs/>
+                <w:sz w:val="26"/>
+                <w:szCs w:val="26"/>
+              </w:rPr>
+              <w:t>#</w:t>
+            </w:r>
             <w:r>
               <w:rPr>
                 <w:rFonts w:asciiTheme="majorHAnsi" w:eastAsiaTheme="majorHAnsi" w:hAnsiTheme="majorHAnsi" w:hint="eastAsia"/>
-                <w:sz w:val="22"/>
+                <w:b/>
+                <w:bCs/>
+                <w:sz w:val="26"/>
+                <w:szCs w:val="26"/>
               </w:rPr>
               <w:t>1-2</w:t>
             </w:r>
@@ -158,13 +202,29 @@
               <w:jc w:val="center"/>
               <w:rPr>
                 <w:rFonts w:asciiTheme="majorHAnsi" w:eastAsiaTheme="majorHAnsi" w:hAnsiTheme="majorHAnsi"/>
-                <w:sz w:val="22"/>
-              </w:rPr>
-            </w:pPr>
+                <w:b/>
+                <w:bCs/>
+                <w:sz w:val="26"/>
+                <w:szCs w:val="26"/>
+              </w:rPr>
+            </w:pPr>
+            <w:r>
+              <w:rPr>
+                <w:rFonts w:asciiTheme="majorHAnsi" w:eastAsiaTheme="majorHAnsi" w:hAnsiTheme="majorHAnsi"/>
+                <w:b/>
+                <w:bCs/>
+                <w:sz w:val="26"/>
+                <w:szCs w:val="26"/>
+              </w:rPr>
+              <w:t>#</w:t>
+            </w:r>
             <w:r>
               <w:rPr>
                 <w:rFonts w:asciiTheme="majorHAnsi" w:eastAsiaTheme="majorHAnsi" w:hAnsiTheme="majorHAnsi" w:hint="eastAsia"/>
-                <w:sz w:val="22"/>
+                <w:b/>
+                <w:bCs/>
+                <w:sz w:val="26"/>
+                <w:szCs w:val="26"/>
               </w:rPr>
               <w:t>1-3</w:t>
             </w:r>
@@ -200,13 +260,29 @@
               <w:jc w:val="center"/>
               <w:rPr>
                 <w:rFonts w:asciiTheme="majorHAnsi" w:eastAsiaTheme="majorHAnsi" w:hAnsiTheme="majorHAnsi"/>
-                <w:sz w:val="22"/>
-              </w:rPr>
-            </w:pPr>
+                <w:b/>
+                <w:bCs/>
+                <w:sz w:val="26"/>
+                <w:szCs w:val="26"/>
+              </w:rPr>
+            </w:pPr>
+            <w:r>
+              <w:rPr>
+                <w:rFonts w:asciiTheme="majorHAnsi" w:eastAsiaTheme="majorHAnsi" w:hAnsiTheme="majorHAnsi"/>
+                <w:b/>
+                <w:bCs/>
+                <w:sz w:val="26"/>
+                <w:szCs w:val="26"/>
+              </w:rPr>
+              <w:t>#</w:t>
+            </w:r>
             <w:r>
               <w:rPr>
                 <w:rFonts w:asciiTheme="majorHAnsi" w:eastAsiaTheme="majorHAnsi" w:hAnsiTheme="majorHAnsi" w:hint="eastAsia"/>
-                <w:sz w:val="22"/>
+                <w:b/>
+                <w:bCs/>
+                <w:sz w:val="26"/>
+                <w:szCs w:val="26"/>
               </w:rPr>
               <w:t>2</w:t>
             </w:r>
@@ -242,13 +318,29 @@
               <w:jc w:val="center"/>
               <w:rPr>
                 <w:rFonts w:asciiTheme="majorHAnsi" w:eastAsiaTheme="majorHAnsi" w:hAnsiTheme="majorHAnsi"/>
-                <w:sz w:val="22"/>
-              </w:rPr>
-            </w:pPr>
+                <w:b/>
+                <w:bCs/>
+                <w:sz w:val="26"/>
+                <w:szCs w:val="26"/>
+              </w:rPr>
+            </w:pPr>
+            <w:r>
+              <w:rPr>
+                <w:rFonts w:asciiTheme="majorHAnsi" w:eastAsiaTheme="majorHAnsi" w:hAnsiTheme="majorHAnsi"/>
+                <w:b/>
+                <w:bCs/>
+                <w:sz w:val="26"/>
+                <w:szCs w:val="26"/>
+              </w:rPr>
+              <w:t>#</w:t>
+            </w:r>
             <w:r>
               <w:rPr>
                 <w:rFonts w:asciiTheme="majorHAnsi" w:eastAsiaTheme="majorHAnsi" w:hAnsiTheme="majorHAnsi" w:hint="eastAsia"/>
-                <w:sz w:val="22"/>
+                <w:b/>
+                <w:bCs/>
+                <w:sz w:val="26"/>
+                <w:szCs w:val="26"/>
               </w:rPr>
               <w:t>3</w:t>
             </w:r>
@@ -284,13 +376,29 @@
               <w:jc w:val="center"/>
               <w:rPr>
                 <w:rFonts w:asciiTheme="majorHAnsi" w:eastAsiaTheme="majorHAnsi" w:hAnsiTheme="majorHAnsi"/>
-                <w:sz w:val="22"/>
-              </w:rPr>
-            </w:pPr>
+                <w:b/>
+                <w:bCs/>
+                <w:sz w:val="26"/>
+                <w:szCs w:val="26"/>
+              </w:rPr>
+            </w:pPr>
+            <w:r>
+              <w:rPr>
+                <w:rFonts w:asciiTheme="majorHAnsi" w:eastAsiaTheme="majorHAnsi" w:hAnsiTheme="majorHAnsi"/>
+                <w:b/>
+                <w:bCs/>
+                <w:sz w:val="26"/>
+                <w:szCs w:val="26"/>
+              </w:rPr>
+              <w:t>#</w:t>
+            </w:r>
             <w:r>
               <w:rPr>
                 <w:rFonts w:asciiTheme="majorHAnsi" w:eastAsiaTheme="majorHAnsi" w:hAnsiTheme="majorHAnsi" w:hint="eastAsia"/>
-                <w:sz w:val="22"/>
+                <w:b/>
+                <w:bCs/>
+                <w:sz w:val="26"/>
+                <w:szCs w:val="26"/>
               </w:rPr>
               <w:t>4</w:t>
             </w:r>
@@ -326,13 +434,29 @@
               <w:jc w:val="center"/>
               <w:rPr>
                 <w:rFonts w:asciiTheme="majorHAnsi" w:eastAsiaTheme="majorHAnsi" w:hAnsiTheme="majorHAnsi"/>
-                <w:sz w:val="22"/>
-              </w:rPr>
-            </w:pPr>
+                <w:b/>
+                <w:bCs/>
+                <w:sz w:val="26"/>
+                <w:szCs w:val="26"/>
+              </w:rPr>
+            </w:pPr>
+            <w:r>
+              <w:rPr>
+                <w:rFonts w:asciiTheme="majorHAnsi" w:eastAsiaTheme="majorHAnsi" w:hAnsiTheme="majorHAnsi"/>
+                <w:b/>
+                <w:bCs/>
+                <w:sz w:val="26"/>
+                <w:szCs w:val="26"/>
+              </w:rPr>
+              <w:t>#</w:t>
+            </w:r>
             <w:r>
               <w:rPr>
                 <w:rFonts w:asciiTheme="majorHAnsi" w:eastAsiaTheme="majorHAnsi" w:hAnsiTheme="majorHAnsi" w:hint="eastAsia"/>
-                <w:sz w:val="22"/>
+                <w:b/>
+                <w:bCs/>
+                <w:sz w:val="26"/>
+                <w:szCs w:val="26"/>
               </w:rPr>
               <w:t>5-1</w:t>
             </w:r>
@@ -368,13 +492,29 @@
               <w:jc w:val="center"/>
               <w:rPr>
                 <w:rFonts w:asciiTheme="majorHAnsi" w:eastAsiaTheme="majorHAnsi" w:hAnsiTheme="majorHAnsi"/>
-                <w:sz w:val="22"/>
-              </w:rPr>
-            </w:pPr>
+                <w:b/>
+                <w:bCs/>
+                <w:sz w:val="26"/>
+                <w:szCs w:val="26"/>
+              </w:rPr>
+            </w:pPr>
+            <w:r>
+              <w:rPr>
+                <w:rFonts w:asciiTheme="majorHAnsi" w:eastAsiaTheme="majorHAnsi" w:hAnsiTheme="majorHAnsi"/>
+                <w:b/>
+                <w:bCs/>
+                <w:sz w:val="26"/>
+                <w:szCs w:val="26"/>
+              </w:rPr>
+              <w:t>#</w:t>
+            </w:r>
             <w:r>
               <w:rPr>
                 <w:rFonts w:asciiTheme="majorHAnsi" w:eastAsiaTheme="majorHAnsi" w:hAnsiTheme="majorHAnsi" w:hint="eastAsia"/>
-                <w:sz w:val="22"/>
+                <w:b/>
+                <w:bCs/>
+                <w:sz w:val="26"/>
+                <w:szCs w:val="26"/>
               </w:rPr>
               <w:t>5-2</w:t>
             </w:r>
@@ -410,13 +550,29 @@
               <w:jc w:val="center"/>
               <w:rPr>
                 <w:rFonts w:asciiTheme="majorHAnsi" w:eastAsiaTheme="majorHAnsi" w:hAnsiTheme="majorHAnsi"/>
-                <w:sz w:val="22"/>
-              </w:rPr>
-            </w:pPr>
+                <w:b/>
+                <w:bCs/>
+                <w:sz w:val="26"/>
+                <w:szCs w:val="26"/>
+              </w:rPr>
+            </w:pPr>
+            <w:r>
+              <w:rPr>
+                <w:rFonts w:asciiTheme="majorHAnsi" w:eastAsiaTheme="majorHAnsi" w:hAnsiTheme="majorHAnsi"/>
+                <w:b/>
+                <w:bCs/>
+                <w:sz w:val="26"/>
+                <w:szCs w:val="26"/>
+              </w:rPr>
+              <w:t>#</w:t>
+            </w:r>
             <w:r>
               <w:rPr>
                 <w:rFonts w:asciiTheme="majorHAnsi" w:eastAsiaTheme="majorHAnsi" w:hAnsiTheme="majorHAnsi" w:hint="eastAsia"/>
-                <w:sz w:val="22"/>
+                <w:b/>
+                <w:bCs/>
+                <w:sz w:val="26"/>
+                <w:szCs w:val="26"/>
               </w:rPr>
               <w:t>6</w:t>
             </w:r>
@@ -452,13 +608,29 @@
               <w:jc w:val="center"/>
               <w:rPr>
                 <w:rFonts w:asciiTheme="majorHAnsi" w:eastAsiaTheme="majorHAnsi" w:hAnsiTheme="majorHAnsi"/>
-                <w:sz w:val="22"/>
-              </w:rPr>
-            </w:pPr>
+                <w:b/>
+                <w:bCs/>
+                <w:sz w:val="26"/>
+                <w:szCs w:val="26"/>
+              </w:rPr>
+            </w:pPr>
+            <w:r>
+              <w:rPr>
+                <w:rFonts w:asciiTheme="majorHAnsi" w:eastAsiaTheme="majorHAnsi" w:hAnsiTheme="majorHAnsi"/>
+                <w:b/>
+                <w:bCs/>
+                <w:sz w:val="26"/>
+                <w:szCs w:val="26"/>
+              </w:rPr>
+              <w:t>#</w:t>
+            </w:r>
             <w:r>
               <w:rPr>
                 <w:rFonts w:asciiTheme="majorHAnsi" w:eastAsiaTheme="majorHAnsi" w:hAnsiTheme="majorHAnsi" w:hint="eastAsia"/>
-                <w:sz w:val="22"/>
+                <w:b/>
+                <w:bCs/>
+                <w:sz w:val="26"/>
+                <w:szCs w:val="26"/>
               </w:rPr>
               <w:t>7</w:t>
             </w:r>
@@ -494,13 +666,29 @@
               <w:jc w:val="center"/>
               <w:rPr>
                 <w:rFonts w:asciiTheme="majorHAnsi" w:eastAsiaTheme="majorHAnsi" w:hAnsiTheme="majorHAnsi"/>
-                <w:sz w:val="22"/>
-              </w:rPr>
-            </w:pPr>
+                <w:b/>
+                <w:bCs/>
+                <w:sz w:val="26"/>
+                <w:szCs w:val="26"/>
+              </w:rPr>
+            </w:pPr>
+            <w:r>
+              <w:rPr>
+                <w:rFonts w:asciiTheme="majorHAnsi" w:eastAsiaTheme="majorHAnsi" w:hAnsiTheme="majorHAnsi"/>
+                <w:b/>
+                <w:bCs/>
+                <w:sz w:val="26"/>
+                <w:szCs w:val="26"/>
+              </w:rPr>
+              <w:t>#</w:t>
+            </w:r>
             <w:r>
               <w:rPr>
                 <w:rFonts w:asciiTheme="majorHAnsi" w:eastAsiaTheme="majorHAnsi" w:hAnsiTheme="majorHAnsi" w:hint="eastAsia"/>
-                <w:sz w:val="22"/>
+                <w:b/>
+                <w:bCs/>
+                <w:sz w:val="26"/>
+                <w:szCs w:val="26"/>
               </w:rPr>
               <w:t>8</w:t>
             </w:r>
@@ -536,13 +724,29 @@
               <w:jc w:val="center"/>
               <w:rPr>
                 <w:rFonts w:asciiTheme="majorHAnsi" w:eastAsiaTheme="majorHAnsi" w:hAnsiTheme="majorHAnsi"/>
-                <w:sz w:val="22"/>
-              </w:rPr>
-            </w:pPr>
+                <w:b/>
+                <w:bCs/>
+                <w:sz w:val="26"/>
+                <w:szCs w:val="26"/>
+              </w:rPr>
+            </w:pPr>
+            <w:r>
+              <w:rPr>
+                <w:rFonts w:asciiTheme="majorHAnsi" w:eastAsiaTheme="majorHAnsi" w:hAnsiTheme="majorHAnsi"/>
+                <w:b/>
+                <w:bCs/>
+                <w:sz w:val="26"/>
+                <w:szCs w:val="26"/>
+              </w:rPr>
+              <w:t>#</w:t>
+            </w:r>
             <w:r>
               <w:rPr>
                 <w:rFonts w:asciiTheme="majorHAnsi" w:eastAsiaTheme="majorHAnsi" w:hAnsiTheme="majorHAnsi" w:hint="eastAsia"/>
-                <w:sz w:val="22"/>
+                <w:b/>
+                <w:bCs/>
+                <w:sz w:val="26"/>
+                <w:szCs w:val="26"/>
               </w:rPr>
               <w:t>9</w:t>
             </w:r>
@@ -578,13 +782,29 @@
               <w:jc w:val="center"/>
               <w:rPr>
                 <w:rFonts w:asciiTheme="majorHAnsi" w:eastAsiaTheme="majorHAnsi" w:hAnsiTheme="majorHAnsi"/>
-                <w:sz w:val="22"/>
-              </w:rPr>
-            </w:pPr>
+                <w:b/>
+                <w:bCs/>
+                <w:sz w:val="26"/>
+                <w:szCs w:val="26"/>
+              </w:rPr>
+            </w:pPr>
+            <w:r>
+              <w:rPr>
+                <w:rFonts w:asciiTheme="majorHAnsi" w:eastAsiaTheme="majorHAnsi" w:hAnsiTheme="majorHAnsi"/>
+                <w:b/>
+                <w:bCs/>
+                <w:sz w:val="26"/>
+                <w:szCs w:val="26"/>
+              </w:rPr>
+              <w:t>#</w:t>
+            </w:r>
             <w:r>
               <w:rPr>
                 <w:rFonts w:asciiTheme="majorHAnsi" w:eastAsiaTheme="majorHAnsi" w:hAnsiTheme="majorHAnsi" w:hint="eastAsia"/>
-                <w:sz w:val="22"/>
+                <w:b/>
+                <w:bCs/>
+                <w:sz w:val="26"/>
+                <w:szCs w:val="26"/>
               </w:rPr>
               <w:t>10-1</w:t>
             </w:r>
@@ -620,13 +840,29 @@
               <w:jc w:val="center"/>
               <w:rPr>
                 <w:rFonts w:asciiTheme="majorHAnsi" w:eastAsiaTheme="majorHAnsi" w:hAnsiTheme="majorHAnsi"/>
-                <w:sz w:val="22"/>
-              </w:rPr>
-            </w:pPr>
+                <w:b/>
+                <w:bCs/>
+                <w:sz w:val="26"/>
+                <w:szCs w:val="26"/>
+              </w:rPr>
+            </w:pPr>
+            <w:r>
+              <w:rPr>
+                <w:rFonts w:asciiTheme="majorHAnsi" w:eastAsiaTheme="majorHAnsi" w:hAnsiTheme="majorHAnsi"/>
+                <w:b/>
+                <w:bCs/>
+                <w:sz w:val="26"/>
+                <w:szCs w:val="26"/>
+              </w:rPr>
+              <w:t>#</w:t>
+            </w:r>
             <w:r>
               <w:rPr>
                 <w:rFonts w:asciiTheme="majorHAnsi" w:eastAsiaTheme="majorHAnsi" w:hAnsiTheme="majorHAnsi" w:hint="eastAsia"/>
-                <w:sz w:val="22"/>
+                <w:b/>
+                <w:bCs/>
+                <w:sz w:val="26"/>
+                <w:szCs w:val="26"/>
               </w:rPr>
               <w:t>10-2</w:t>
             </w:r>
@@ -662,13 +898,29 @@
               <w:jc w:val="center"/>
               <w:rPr>
                 <w:rFonts w:asciiTheme="majorHAnsi" w:eastAsiaTheme="majorHAnsi" w:hAnsiTheme="majorHAnsi"/>
-                <w:sz w:val="22"/>
-              </w:rPr>
-            </w:pPr>
+                <w:b/>
+                <w:bCs/>
+                <w:sz w:val="26"/>
+                <w:szCs w:val="26"/>
+              </w:rPr>
+            </w:pPr>
+            <w:r>
+              <w:rPr>
+                <w:rFonts w:asciiTheme="majorHAnsi" w:eastAsiaTheme="majorHAnsi" w:hAnsiTheme="majorHAnsi"/>
+                <w:b/>
+                <w:bCs/>
+                <w:sz w:val="26"/>
+                <w:szCs w:val="26"/>
+              </w:rPr>
+              <w:t>#</w:t>
+            </w:r>
             <w:r>
               <w:rPr>
                 <w:rFonts w:asciiTheme="majorHAnsi" w:eastAsiaTheme="majorHAnsi" w:hAnsiTheme="majorHAnsi" w:hint="eastAsia"/>
-                <w:sz w:val="22"/>
+                <w:b/>
+                <w:bCs/>
+                <w:sz w:val="26"/>
+                <w:szCs w:val="26"/>
               </w:rPr>
               <w:t>10-3</w:t>
             </w:r>
@@ -723,15 +975,20 @@
               <w:jc w:val="center"/>
               <w:rPr>
                 <w:rFonts w:asciiTheme="majorHAnsi" w:eastAsiaTheme="majorHAnsi" w:hAnsiTheme="majorHAnsi"/>
-                <w:sz w:val="22"/>
+                <w:b/>
+                <w:bCs/>
+                <w:sz w:val="24"/>
+                <w:szCs w:val="24"/>
               </w:rPr>
             </w:pPr>
             <w:r>
               <w:rPr>
                 <w:rFonts w:asciiTheme="majorHAnsi" w:eastAsiaTheme="majorHAnsi" w:hAnsiTheme="majorHAnsi" w:hint="eastAsia"/>
-                <w:sz w:val="22"/>
-              </w:rPr>
-              <w:lastRenderedPageBreak/>
+                <w:b/>
+                <w:bCs/>
+                <w:sz w:val="24"/>
+                <w:szCs w:val="24"/>
+              </w:rPr>
               <w:t>문항 번호</w:t>
             </w:r>
           </w:p>
@@ -746,13 +1003,19 @@
               <w:jc w:val="center"/>
               <w:rPr>
                 <w:rFonts w:asciiTheme="majorHAnsi" w:eastAsiaTheme="majorHAnsi" w:hAnsiTheme="majorHAnsi"/>
-                <w:sz w:val="22"/>
+                <w:b/>
+                <w:bCs/>
+                <w:sz w:val="24"/>
+                <w:szCs w:val="24"/>
               </w:rPr>
             </w:pPr>
             <w:r>
               <w:rPr>
                 <w:rFonts w:asciiTheme="majorHAnsi" w:eastAsiaTheme="majorHAnsi" w:hAnsiTheme="majorHAnsi" w:hint="eastAsia"/>
-                <w:sz w:val="22"/>
+                <w:b/>
+                <w:bCs/>
+                <w:sz w:val="24"/>
+                <w:szCs w:val="24"/>
               </w:rPr>
               <w:t>답안</w:t>
             </w:r>
@@ -773,13 +1036,29 @@
               <w:jc w:val="center"/>
               <w:rPr>
                 <w:rFonts w:asciiTheme="majorHAnsi" w:eastAsiaTheme="majorHAnsi" w:hAnsiTheme="majorHAnsi"/>
-                <w:sz w:val="22"/>
-              </w:rPr>
-            </w:pPr>
+                <w:b/>
+                <w:bCs/>
+                <w:sz w:val="26"/>
+                <w:szCs w:val="26"/>
+              </w:rPr>
+            </w:pPr>
+            <w:r>
+              <w:rPr>
+                <w:rFonts w:asciiTheme="majorHAnsi" w:eastAsiaTheme="majorHAnsi" w:hAnsiTheme="majorHAnsi"/>
+                <w:b/>
+                <w:bCs/>
+                <w:sz w:val="26"/>
+                <w:szCs w:val="26"/>
+              </w:rPr>
+              <w:t>#</w:t>
+            </w:r>
             <w:r>
               <w:rPr>
                 <w:rFonts w:asciiTheme="majorHAnsi" w:eastAsiaTheme="majorHAnsi" w:hAnsiTheme="majorHAnsi" w:hint="eastAsia"/>
-                <w:sz w:val="22"/>
+                <w:b/>
+                <w:bCs/>
+                <w:sz w:val="26"/>
+                <w:szCs w:val="26"/>
               </w:rPr>
               <w:t>11</w:t>
             </w:r>
@@ -815,13 +1094,29 @@
               <w:jc w:val="center"/>
               <w:rPr>
                 <w:rFonts w:asciiTheme="majorHAnsi" w:eastAsiaTheme="majorHAnsi" w:hAnsiTheme="majorHAnsi"/>
-                <w:sz w:val="22"/>
-              </w:rPr>
-            </w:pPr>
+                <w:b/>
+                <w:bCs/>
+                <w:sz w:val="26"/>
+                <w:szCs w:val="26"/>
+              </w:rPr>
+            </w:pPr>
+            <w:r>
+              <w:rPr>
+                <w:rFonts w:asciiTheme="majorHAnsi" w:eastAsiaTheme="majorHAnsi" w:hAnsiTheme="majorHAnsi"/>
+                <w:b/>
+                <w:bCs/>
+                <w:sz w:val="26"/>
+                <w:szCs w:val="26"/>
+              </w:rPr>
+              <w:t>#</w:t>
+            </w:r>
             <w:r>
               <w:rPr>
                 <w:rFonts w:asciiTheme="majorHAnsi" w:eastAsiaTheme="majorHAnsi" w:hAnsiTheme="majorHAnsi" w:hint="eastAsia"/>
-                <w:sz w:val="22"/>
+                <w:b/>
+                <w:bCs/>
+                <w:sz w:val="26"/>
+                <w:szCs w:val="26"/>
               </w:rPr>
               <w:t>12</w:t>
             </w:r>
@@ -857,13 +1152,29 @@
               <w:jc w:val="center"/>
               <w:rPr>
                 <w:rFonts w:asciiTheme="majorHAnsi" w:eastAsiaTheme="majorHAnsi" w:hAnsiTheme="majorHAnsi"/>
-                <w:sz w:val="22"/>
-              </w:rPr>
-            </w:pPr>
+                <w:b/>
+                <w:bCs/>
+                <w:sz w:val="26"/>
+                <w:szCs w:val="26"/>
+              </w:rPr>
+            </w:pPr>
+            <w:r>
+              <w:rPr>
+                <w:rFonts w:asciiTheme="majorHAnsi" w:eastAsiaTheme="majorHAnsi" w:hAnsiTheme="majorHAnsi"/>
+                <w:b/>
+                <w:bCs/>
+                <w:sz w:val="26"/>
+                <w:szCs w:val="26"/>
+              </w:rPr>
+              <w:t>#</w:t>
+            </w:r>
             <w:r>
               <w:rPr>
                 <w:rFonts w:asciiTheme="majorHAnsi" w:eastAsiaTheme="majorHAnsi" w:hAnsiTheme="majorHAnsi" w:hint="eastAsia"/>
-                <w:sz w:val="22"/>
+                <w:b/>
+                <w:bCs/>
+                <w:sz w:val="26"/>
+                <w:szCs w:val="26"/>
               </w:rPr>
               <w:t>13-1</w:t>
             </w:r>
@@ -899,13 +1210,29 @@
               <w:jc w:val="center"/>
               <w:rPr>
                 <w:rFonts w:asciiTheme="majorHAnsi" w:eastAsiaTheme="majorHAnsi" w:hAnsiTheme="majorHAnsi"/>
-                <w:sz w:val="22"/>
-              </w:rPr>
-            </w:pPr>
+                <w:b/>
+                <w:bCs/>
+                <w:sz w:val="26"/>
+                <w:szCs w:val="26"/>
+              </w:rPr>
+            </w:pPr>
+            <w:r>
+              <w:rPr>
+                <w:rFonts w:asciiTheme="majorHAnsi" w:eastAsiaTheme="majorHAnsi" w:hAnsiTheme="majorHAnsi"/>
+                <w:b/>
+                <w:bCs/>
+                <w:sz w:val="26"/>
+                <w:szCs w:val="26"/>
+              </w:rPr>
+              <w:t>#</w:t>
+            </w:r>
             <w:r>
               <w:rPr>
                 <w:rFonts w:asciiTheme="majorHAnsi" w:eastAsiaTheme="majorHAnsi" w:hAnsiTheme="majorHAnsi" w:hint="eastAsia"/>
-                <w:sz w:val="22"/>
+                <w:b/>
+                <w:bCs/>
+                <w:sz w:val="26"/>
+                <w:szCs w:val="26"/>
               </w:rPr>
               <w:t>13-2</w:t>
             </w:r>
@@ -941,13 +1268,29 @@
               <w:jc w:val="center"/>
               <w:rPr>
                 <w:rFonts w:asciiTheme="majorHAnsi" w:eastAsiaTheme="majorHAnsi" w:hAnsiTheme="majorHAnsi"/>
-                <w:sz w:val="22"/>
-              </w:rPr>
-            </w:pPr>
+                <w:b/>
+                <w:bCs/>
+                <w:sz w:val="26"/>
+                <w:szCs w:val="26"/>
+              </w:rPr>
+            </w:pPr>
+            <w:r>
+              <w:rPr>
+                <w:rFonts w:asciiTheme="majorHAnsi" w:eastAsiaTheme="majorHAnsi" w:hAnsiTheme="majorHAnsi"/>
+                <w:b/>
+                <w:bCs/>
+                <w:sz w:val="26"/>
+                <w:szCs w:val="26"/>
+              </w:rPr>
+              <w:t>#</w:t>
+            </w:r>
             <w:r>
               <w:rPr>
                 <w:rFonts w:asciiTheme="majorHAnsi" w:eastAsiaTheme="majorHAnsi" w:hAnsiTheme="majorHAnsi" w:hint="eastAsia"/>
-                <w:sz w:val="22"/>
+                <w:b/>
+                <w:bCs/>
+                <w:sz w:val="26"/>
+                <w:szCs w:val="26"/>
               </w:rPr>
               <w:t>13-3</w:t>
             </w:r>
@@ -1249,87 +1592,19 @@
           </w:p>
         </w:tc>
       </w:tr>
-      <w:tr>
-        <w:trPr>
-          <w:trHeight w:val="705"/>
-        </w:trPr>
-        <w:tc>
-          <w:tcPr>
-            <w:tcW w:w="1555" w:type="dxa"/>
-            <w:vAlign w:val="center"/>
-          </w:tcPr>
-          <w:p>
-            <w:pPr>
-              <w:jc w:val="center"/>
-              <w:rPr>
-                <w:rFonts w:asciiTheme="majorHAnsi" w:eastAsiaTheme="majorHAnsi" w:hAnsiTheme="majorHAnsi"/>
-                <w:sz w:val="22"/>
-              </w:rPr>
-            </w:pPr>
-          </w:p>
-        </w:tc>
-        <w:tc>
-          <w:tcPr>
-            <w:tcW w:w="7469" w:type="dxa"/>
-            <w:vAlign w:val="center"/>
-          </w:tcPr>
-          <w:p>
-            <w:pPr>
-              <w:jc w:val="center"/>
-              <w:rPr>
-                <w:rFonts w:asciiTheme="majorHAnsi" w:eastAsiaTheme="majorHAnsi" w:hAnsiTheme="majorHAnsi"/>
-                <w:sz w:val="22"/>
-              </w:rPr>
-            </w:pPr>
-          </w:p>
-        </w:tc>
-      </w:tr>
-      <w:tr>
-        <w:trPr>
-          <w:trHeight w:val="705"/>
-        </w:trPr>
-        <w:tc>
-          <w:tcPr>
-            <w:tcW w:w="1555" w:type="dxa"/>
-            <w:vAlign w:val="center"/>
-          </w:tcPr>
-          <w:p>
-            <w:pPr>
-              <w:jc w:val="center"/>
-              <w:rPr>
-                <w:rFonts w:asciiTheme="majorHAnsi" w:eastAsiaTheme="majorHAnsi" w:hAnsiTheme="majorHAnsi"/>
-                <w:sz w:val="22"/>
-              </w:rPr>
-            </w:pPr>
-          </w:p>
-        </w:tc>
-        <w:tc>
-          <w:tcPr>
-            <w:tcW w:w="7469" w:type="dxa"/>
-            <w:vAlign w:val="center"/>
-          </w:tcPr>
-          <w:p>
-            <w:pPr>
-              <w:jc w:val="center"/>
-              <w:rPr>
-                <w:rFonts w:asciiTheme="majorHAnsi" w:eastAsiaTheme="majorHAnsi" w:hAnsiTheme="majorHAnsi"/>
-                <w:sz w:val="22"/>
-              </w:rPr>
-            </w:pPr>
-          </w:p>
-        </w:tc>
-      </w:tr>
     </w:tbl>
-    <w:p/>
+    <w:p>
+      <w:pPr>
+        <w:rPr>
+          <w:rFonts w:hint="eastAsia"/>
+        </w:rPr>
+      </w:pPr>
+    </w:p>
     <w:sectPr>
-      <w:headerReference w:type="even" r:id="rId8"/>
-      <w:headerReference w:type="default" r:id="rId9"/>
-      <w:footerReference w:type="even" r:id="rId10"/>
-      <w:footerReference w:type="default" r:id="rId11"/>
-      <w:headerReference w:type="first" r:id="rId12"/>
-      <w:footerReference w:type="first" r:id="rId13"/>
+      <w:headerReference w:type="default" r:id="rId8"/>
+      <w:footerReference w:type="default" r:id="rId9"/>
       <w:pgSz w:w="11906" w:h="16838"/>
-      <w:pgMar w:top="1440" w:right="1440" w:bottom="1440" w:left="1440" w:header="1361" w:footer="283" w:gutter="0"/>
+      <w:pgMar w:top="1440" w:right="1440" w:bottom="1440" w:left="1440" w:header="1361" w:footer="284" w:gutter="0"/>
       <w:cols w:space="720"/>
       <w:docGrid w:linePitch="360"/>
     </w:sectPr>
@@ -1364,93 +1639,165 @@
 
 <file path=word/footer1.xml><?xml version="1.0" encoding="utf-8"?>
 <w:ftr xmlns:wpc="http://schemas.microsoft.com/office/word/2010/wordprocessingCanvas" xmlns:cx="http://schemas.microsoft.com/office/drawing/2014/chartex" xmlns:cx1="http://schemas.microsoft.com/office/drawing/2015/9/8/chartex" xmlns:cx2="http://schemas.microsoft.com/office/drawing/2015/10/21/chartex" xmlns:cx3="http://schemas.microsoft.com/office/drawing/2016/5/9/chartex" xmlns:cx4="http://schemas.microsoft.com/office/drawing/2016/5/10/chartex" xmlns:cx5="http://schemas.microsoft.com/office/drawing/2016/5/11/chartex" xmlns:cx6="http://schemas.microsoft.com/office/drawing/2016/5/12/chartex" xmlns:cx7="http://schemas.microsoft.com/office/drawing/2016/5/13/chartex" xmlns:cx8="http://schemas.microsoft.com/office/drawing/2016/5/14/chartex" xmlns:mc="http://schemas.openxmlformats.org/markup-compatibility/2006" xmlns:aink="http://schemas.microsoft.com/office/drawing/2016/ink" xmlns:am3d="http://schemas.microsoft.com/office/drawing/2017/model3d" xmlns:o="urn:schemas-microsoft-com:office:office" xmlns:oel="http://schemas.microsoft.com/office/2019/extlst" xmlns:r="http://schemas.openxmlformats.org/officeDocument/2006/relationships" xmlns:m="http://schemas.openxmlformats.org/officeDocument/2006/math" xmlns:v="urn:schemas-microsoft-com:vml" xmlns:wp14="http://schemas.microsoft.com/office/word/2010/wordprocessingDrawing" xmlns:wp="http://schemas.openxmlformats.org/drawingml/2006/wordprocessingDrawing" xmlns:w10="urn:schemas-microsoft-com:office:word" xmlns:w="http://schemas.openxmlformats.org/wordprocessingml/2006/main" xmlns:w14="http://schemas.microsoft.com/office/word/2010/wordml" xmlns:w15="http://schemas.microsoft.com/office/word/2012/wordml" xmlns:w16cex="http://schemas.microsoft.com/office/word/2018/wordml/cex" xmlns:w16cid="http://schemas.microsoft.com/office/word/2016/wordml/cid" xmlns:w16="http://schemas.microsoft.com/office/word/2018/wordml" xmlns:w16sdtdh="http://schemas.microsoft.com/office/word/2020/wordml/sdtdatahash" xmlns:w16se="http://schemas.microsoft.com/office/word/2015/wordml/symex" xmlns:wpg="http://schemas.microsoft.com/office/word/2010/wordprocessingGroup" xmlns:wpi="http://schemas.microsoft.com/office/word/2010/wordprocessingInk" xmlns:wne="http://schemas.microsoft.com/office/word/2006/wordml" xmlns:wps="http://schemas.microsoft.com/office/word/2010/wordprocessingShape" mc:Ignorable="w14 w15 w16se w16cid w16 w16cex w16sdtdh wp14">
-  <w:p>
-    <w:pPr>
-      <w:pStyle w:val="a5"/>
-    </w:pPr>
-  </w:p>
-</w:ftr>
-</file>
-
-<file path=word/footer2.xml><?xml version="1.0" encoding="utf-8"?>
-<w:ftr xmlns:wpc="http://schemas.microsoft.com/office/word/2010/wordprocessingCanvas" xmlns:cx="http://schemas.microsoft.com/office/drawing/2014/chartex" xmlns:cx1="http://schemas.microsoft.com/office/drawing/2015/9/8/chartex" xmlns:cx2="http://schemas.microsoft.com/office/drawing/2015/10/21/chartex" xmlns:cx3="http://schemas.microsoft.com/office/drawing/2016/5/9/chartex" xmlns:cx4="http://schemas.microsoft.com/office/drawing/2016/5/10/chartex" xmlns:cx5="http://schemas.microsoft.com/office/drawing/2016/5/11/chartex" xmlns:cx6="http://schemas.microsoft.com/office/drawing/2016/5/12/chartex" xmlns:cx7="http://schemas.microsoft.com/office/drawing/2016/5/13/chartex" xmlns:cx8="http://schemas.microsoft.com/office/drawing/2016/5/14/chartex" xmlns:mc="http://schemas.openxmlformats.org/markup-compatibility/2006" xmlns:aink="http://schemas.microsoft.com/office/drawing/2016/ink" xmlns:am3d="http://schemas.microsoft.com/office/drawing/2017/model3d" xmlns:o="urn:schemas-microsoft-com:office:office" xmlns:oel="http://schemas.microsoft.com/office/2019/extlst" xmlns:r="http://schemas.openxmlformats.org/officeDocument/2006/relationships" xmlns:m="http://schemas.openxmlformats.org/officeDocument/2006/math" xmlns:v="urn:schemas-microsoft-com:vml" xmlns:wp14="http://schemas.microsoft.com/office/word/2010/wordprocessingDrawing" xmlns:wp="http://schemas.openxmlformats.org/drawingml/2006/wordprocessingDrawing" xmlns:w10="urn:schemas-microsoft-com:office:word" xmlns:w="http://schemas.openxmlformats.org/wordprocessingml/2006/main" xmlns:w14="http://schemas.microsoft.com/office/word/2010/wordml" xmlns:w15="http://schemas.microsoft.com/office/word/2012/wordml" xmlns:w16cex="http://schemas.microsoft.com/office/word/2018/wordml/cex" xmlns:w16cid="http://schemas.microsoft.com/office/word/2016/wordml/cid" xmlns:w16="http://schemas.microsoft.com/office/word/2018/wordml" xmlns:w16sdtdh="http://schemas.microsoft.com/office/word/2020/wordml/sdtdatahash" xmlns:w16se="http://schemas.microsoft.com/office/word/2015/wordml/symex" xmlns:wpg="http://schemas.microsoft.com/office/word/2010/wordprocessingGroup" xmlns:wpi="http://schemas.microsoft.com/office/word/2010/wordprocessingInk" xmlns:wne="http://schemas.microsoft.com/office/word/2006/wordml" xmlns:wps="http://schemas.microsoft.com/office/word/2010/wordprocessingShape" mc:Ignorable="w14 w15 w16se w16cid w16 w16cex w16sdtdh wp14">
-  <w:p>
-    <w:pPr>
-      <w:pStyle w:val="a5"/>
-      <w:jc w:val="center"/>
+  <w:sdt>
+    <w:sdtPr>
       <w:rPr>
-        <w:caps/>
-        <w:color w:val="4472C4" w:themeColor="accent1"/>
+        <w:b/>
+        <w:bCs/>
+        <w:sz w:val="28"/>
+        <w:szCs w:val="32"/>
       </w:rPr>
-    </w:pPr>
-    <w:r>
-      <w:rPr>
-        <w:rFonts w:hint="eastAsia"/>
-        <w:caps/>
-        <w:color w:val="4472C4" w:themeColor="accent1"/>
-      </w:rPr>
-      <w:t>-</w:t>
-    </w:r>
-    <w:r>
-      <w:rPr>
-        <w:caps/>
-        <w:color w:val="4472C4" w:themeColor="accent1"/>
-      </w:rPr>
-      <w:fldChar w:fldCharType="begin"/>
-    </w:r>
-    <w:r>
-      <w:rPr>
-        <w:caps/>
-        <w:color w:val="4472C4" w:themeColor="accent1"/>
-      </w:rPr>
-      <w:instrText>PAGE   \* MERGEFORMAT</w:instrText>
-    </w:r>
-    <w:r>
-      <w:rPr>
-        <w:caps/>
-        <w:color w:val="4472C4" w:themeColor="accent1"/>
-      </w:rPr>
-      <w:fldChar w:fldCharType="separate"/>
-    </w:r>
-    <w:r>
-      <w:rPr>
-        <w:caps/>
-        <w:color w:val="4472C4" w:themeColor="accent1"/>
-        <w:lang w:val="ko-KR"/>
-      </w:rPr>
-      <w:t>2</w:t>
-    </w:r>
-    <w:r>
-      <w:rPr>
-        <w:caps/>
-        <w:color w:val="4472C4" w:themeColor="accent1"/>
-      </w:rPr>
-      <w:fldChar w:fldCharType="end"/>
-    </w:r>
-    <w:r>
-      <w:rPr>
-        <w:rFonts w:hint="eastAsia"/>
-        <w:caps/>
-        <w:color w:val="4472C4" w:themeColor="accent1"/>
-      </w:rPr>
-      <w:t>-</w:t>
-    </w:r>
-  </w:p>
-  <w:p>
-    <w:pPr>
-      <w:pStyle w:val="a5"/>
-    </w:pPr>
-  </w:p>
-</w:ftr>
-</file>
-
-<file path=word/footer3.xml><?xml version="1.0" encoding="utf-8"?>
-<w:ftr xmlns:wpc="http://schemas.microsoft.com/office/word/2010/wordprocessingCanvas" xmlns:cx="http://schemas.microsoft.com/office/drawing/2014/chartex" xmlns:cx1="http://schemas.microsoft.com/office/drawing/2015/9/8/chartex" xmlns:cx2="http://schemas.microsoft.com/office/drawing/2015/10/21/chartex" xmlns:cx3="http://schemas.microsoft.com/office/drawing/2016/5/9/chartex" xmlns:cx4="http://schemas.microsoft.com/office/drawing/2016/5/10/chartex" xmlns:cx5="http://schemas.microsoft.com/office/drawing/2016/5/11/chartex" xmlns:cx6="http://schemas.microsoft.com/office/drawing/2016/5/12/chartex" xmlns:cx7="http://schemas.microsoft.com/office/drawing/2016/5/13/chartex" xmlns:cx8="http://schemas.microsoft.com/office/drawing/2016/5/14/chartex" xmlns:mc="http://schemas.openxmlformats.org/markup-compatibility/2006" xmlns:aink="http://schemas.microsoft.com/office/drawing/2016/ink" xmlns:am3d="http://schemas.microsoft.com/office/drawing/2017/model3d" xmlns:o="urn:schemas-microsoft-com:office:office" xmlns:oel="http://schemas.microsoft.com/office/2019/extlst" xmlns:r="http://schemas.openxmlformats.org/officeDocument/2006/relationships" xmlns:m="http://schemas.openxmlformats.org/officeDocument/2006/math" xmlns:v="urn:schemas-microsoft-com:vml" xmlns:wp14="http://schemas.microsoft.com/office/word/2010/wordprocessingDrawing" xmlns:wp="http://schemas.openxmlformats.org/drawingml/2006/wordprocessingDrawing" xmlns:w10="urn:schemas-microsoft-com:office:word" xmlns:w="http://schemas.openxmlformats.org/wordprocessingml/2006/main" xmlns:w14="http://schemas.microsoft.com/office/word/2010/wordml" xmlns:w15="http://schemas.microsoft.com/office/word/2012/wordml" xmlns:w16cex="http://schemas.microsoft.com/office/word/2018/wordml/cex" xmlns:w16cid="http://schemas.microsoft.com/office/word/2016/wordml/cid" xmlns:w16="http://schemas.microsoft.com/office/word/2018/wordml" xmlns:w16sdtdh="http://schemas.microsoft.com/office/word/2020/wordml/sdtdatahash" xmlns:w16se="http://schemas.microsoft.com/office/word/2015/wordml/symex" xmlns:wpg="http://schemas.microsoft.com/office/word/2010/wordprocessingGroup" xmlns:wpi="http://schemas.microsoft.com/office/word/2010/wordprocessingInk" xmlns:wne="http://schemas.microsoft.com/office/word/2006/wordml" xmlns:wps="http://schemas.microsoft.com/office/word/2010/wordprocessingShape" mc:Ignorable="w14 w15 w16se w16cid w16 w16cex w16sdtdh wp14">
-  <w:p>
-    <w:pPr>
-      <w:pStyle w:val="a5"/>
-    </w:pPr>
-  </w:p>
+      <w:id w:val="1612161240"/>
+      <w:docPartObj>
+        <w:docPartGallery w:val="Page Numbers (Bottom of Page)"/>
+        <w:docPartUnique/>
+      </w:docPartObj>
+    </w:sdtPr>
+    <w:sdtContent>
+      <w:sdt>
+        <w:sdtPr>
+          <w:rPr>
+            <w:b/>
+            <w:bCs/>
+            <w:sz w:val="28"/>
+            <w:szCs w:val="32"/>
+          </w:rPr>
+          <w:id w:val="1728636285"/>
+          <w:docPartObj>
+            <w:docPartGallery w:val="Page Numbers (Top of Page)"/>
+            <w:docPartUnique/>
+          </w:docPartObj>
+        </w:sdtPr>
+        <w:sdtContent>
+          <w:p>
+            <w:pPr>
+              <w:pStyle w:val="a5"/>
+              <w:jc w:val="center"/>
+              <w:rPr>
+                <w:rFonts w:hint="eastAsia"/>
+                <w:b/>
+                <w:bCs/>
+                <w:sz w:val="28"/>
+                <w:szCs w:val="32"/>
+              </w:rPr>
+            </w:pPr>
+            <w:r>
+              <w:rPr>
+                <w:b/>
+                <w:bCs/>
+                <w:sz w:val="28"/>
+                <w:szCs w:val="32"/>
+                <w:lang w:val="ko-KR"/>
+              </w:rPr>
+              <w:t xml:space="preserve">페이지 </w:t>
+            </w:r>
+            <w:r>
+              <w:rPr>
+                <w:b/>
+                <w:bCs/>
+                <w:sz w:val="36"/>
+                <w:szCs w:val="36"/>
+              </w:rPr>
+              <w:fldChar w:fldCharType="begin"/>
+            </w:r>
+            <w:r>
+              <w:rPr>
+                <w:b/>
+                <w:bCs/>
+                <w:sz w:val="28"/>
+                <w:szCs w:val="32"/>
+              </w:rPr>
+              <w:instrText>PAGE</w:instrText>
+            </w:r>
+            <w:r>
+              <w:rPr>
+                <w:b/>
+                <w:bCs/>
+                <w:sz w:val="36"/>
+                <w:szCs w:val="36"/>
+              </w:rPr>
+              <w:fldChar w:fldCharType="separate"/>
+            </w:r>
+            <w:r>
+              <w:rPr>
+                <w:b/>
+                <w:bCs/>
+                <w:sz w:val="28"/>
+                <w:szCs w:val="32"/>
+                <w:lang w:val="ko-KR"/>
+              </w:rPr>
+              <w:t>2</w:t>
+            </w:r>
+            <w:r>
+              <w:rPr>
+                <w:b/>
+                <w:bCs/>
+                <w:sz w:val="36"/>
+                <w:szCs w:val="36"/>
+              </w:rPr>
+              <w:fldChar w:fldCharType="end"/>
+            </w:r>
+            <w:r>
+              <w:rPr>
+                <w:b/>
+                <w:bCs/>
+                <w:sz w:val="28"/>
+                <w:szCs w:val="32"/>
+                <w:lang w:val="ko-KR"/>
+              </w:rPr>
+              <w:t xml:space="preserve"> / </w:t>
+            </w:r>
+            <w:r>
+              <w:rPr>
+                <w:b/>
+                <w:bCs/>
+                <w:sz w:val="36"/>
+                <w:szCs w:val="36"/>
+              </w:rPr>
+              <w:fldChar w:fldCharType="begin"/>
+            </w:r>
+            <w:r>
+              <w:rPr>
+                <w:b/>
+                <w:bCs/>
+                <w:sz w:val="28"/>
+                <w:szCs w:val="32"/>
+              </w:rPr>
+              <w:instrText>NUMPAGES</w:instrText>
+            </w:r>
+            <w:r>
+              <w:rPr>
+                <w:b/>
+                <w:bCs/>
+                <w:sz w:val="36"/>
+                <w:szCs w:val="36"/>
+              </w:rPr>
+              <w:fldChar w:fldCharType="separate"/>
+            </w:r>
+            <w:r>
+              <w:rPr>
+                <w:b/>
+                <w:bCs/>
+                <w:sz w:val="28"/>
+                <w:szCs w:val="32"/>
+                <w:lang w:val="ko-KR"/>
+              </w:rPr>
+              <w:t>2</w:t>
+            </w:r>
+            <w:r>
+              <w:rPr>
+                <w:b/>
+                <w:bCs/>
+                <w:sz w:val="36"/>
+                <w:szCs w:val="36"/>
+              </w:rPr>
+              <w:fldChar w:fldCharType="end"/>
+            </w:r>
+          </w:p>
+        </w:sdtContent>
+      </w:sdt>
+    </w:sdtContent>
+  </w:sdt>
 </w:ftr>
 </file>
 
@@ -1484,24 +1831,14 @@
   <w:p>
     <w:pPr>
       <w:pStyle w:val="a4"/>
-    </w:pPr>
-  </w:p>
-</w:hdr>
-</file>
-
-<file path=word/header2.xml><?xml version="1.0" encoding="utf-8"?>
-<w:hdr xmlns:wpc="http://schemas.microsoft.com/office/word/2010/wordprocessingCanvas" xmlns:cx="http://schemas.microsoft.com/office/drawing/2014/chartex" xmlns:cx1="http://schemas.microsoft.com/office/drawing/2015/9/8/chartex" xmlns:cx2="http://schemas.microsoft.com/office/drawing/2015/10/21/chartex" xmlns:cx3="http://schemas.microsoft.com/office/drawing/2016/5/9/chartex" xmlns:cx4="http://schemas.microsoft.com/office/drawing/2016/5/10/chartex" xmlns:cx5="http://schemas.microsoft.com/office/drawing/2016/5/11/chartex" xmlns:cx6="http://schemas.microsoft.com/office/drawing/2016/5/12/chartex" xmlns:cx7="http://schemas.microsoft.com/office/drawing/2016/5/13/chartex" xmlns:cx8="http://schemas.microsoft.com/office/drawing/2016/5/14/chartex" xmlns:mc="http://schemas.openxmlformats.org/markup-compatibility/2006" xmlns:aink="http://schemas.microsoft.com/office/drawing/2016/ink" xmlns:am3d="http://schemas.microsoft.com/office/drawing/2017/model3d" xmlns:o="urn:schemas-microsoft-com:office:office" xmlns:oel="http://schemas.microsoft.com/office/2019/extlst" xmlns:r="http://schemas.openxmlformats.org/officeDocument/2006/relationships" xmlns:m="http://schemas.openxmlformats.org/officeDocument/2006/math" xmlns:v="urn:schemas-microsoft-com:vml" xmlns:wp14="http://schemas.microsoft.com/office/word/2010/wordprocessingDrawing" xmlns:wp="http://schemas.openxmlformats.org/drawingml/2006/wordprocessingDrawing" xmlns:w10="urn:schemas-microsoft-com:office:word" xmlns:w="http://schemas.openxmlformats.org/wordprocessingml/2006/main" xmlns:w14="http://schemas.microsoft.com/office/word/2010/wordml" xmlns:w15="http://schemas.microsoft.com/office/word/2012/wordml" xmlns:w16cex="http://schemas.microsoft.com/office/word/2018/wordml/cex" xmlns:w16cid="http://schemas.microsoft.com/office/word/2016/wordml/cid" xmlns:w16="http://schemas.microsoft.com/office/word/2018/wordml" xmlns:w16sdtdh="http://schemas.microsoft.com/office/word/2020/wordml/sdtdatahash" xmlns:w16se="http://schemas.microsoft.com/office/word/2015/wordml/symex" xmlns:wpg="http://schemas.microsoft.com/office/word/2010/wordprocessingGroup" xmlns:wpi="http://schemas.microsoft.com/office/word/2010/wordprocessingInk" xmlns:wne="http://schemas.microsoft.com/office/word/2006/wordml" xmlns:wps="http://schemas.microsoft.com/office/word/2010/wordprocessingShape" mc:Ignorable="w14 w15 w16se w16cid w16 w16cex w16sdtdh wp14">
-  <w:p>
-    <w:pPr>
-      <w:pStyle w:val="a4"/>
       <w:jc w:val="center"/>
       <w:rPr>
         <w:b/>
         <w:bCs/>
         <w:caps/>
         <w:color w:val="000000" w:themeColor="text1"/>
-        <w:sz w:val="32"/>
-        <w:szCs w:val="32"/>
+        <w:sz w:val="36"/>
+        <w:szCs w:val="36"/>
       </w:rPr>
     </w:pPr>
     <w:sdt>
@@ -1512,8 +1849,8 @@
           <w:bCs/>
           <w:caps/>
           <w:color w:val="000000" w:themeColor="text1"/>
-          <w:sz w:val="32"/>
-          <w:szCs w:val="32"/>
+          <w:sz w:val="36"/>
+          <w:szCs w:val="36"/>
         </w:rPr>
         <w:alias w:val="제목"/>
         <w:tag w:val=""/>
@@ -1530,14 +1867,15 @@
         </w:rPr>
       </w:sdtEndPr>
       <w:sdtContent>
+        <w:proofErr w:type="gramStart"/>
         <w:r>
           <w:rPr>
             <w:rFonts w:hint="eastAsia"/>
             <w:b/>
             <w:bCs/>
             <w:color w:val="000000" w:themeColor="text1"/>
-            <w:sz w:val="32"/>
-            <w:szCs w:val="32"/>
+            <w:sz w:val="36"/>
+            <w:szCs w:val="36"/>
             <w:lang w:val="ko-KR"/>
           </w:rPr>
           <w:t>[</w:t>
@@ -1548,11 +1886,24 @@
             <w:b/>
             <w:bCs/>
             <w:color w:val="000000" w:themeColor="text1"/>
-            <w:sz w:val="32"/>
-            <w:szCs w:val="32"/>
+            <w:sz w:val="36"/>
+            <w:szCs w:val="36"/>
             <w:lang w:val="ko-KR"/>
           </w:rPr>
-          <w:t xml:space="preserve"> 과목명 </w:t>
+          <w:t xml:space="preserve"> 과목명</w:t>
+        </w:r>
+        <w:proofErr w:type="gramEnd"/>
+        <w:r>
+          <w:rPr>
+            <w:rFonts w:hint="eastAsia"/>
+            <w:b/>
+            <w:bCs/>
+            <w:color w:val="000000" w:themeColor="text1"/>
+            <w:sz w:val="36"/>
+            <w:szCs w:val="36"/>
+            <w:lang w:val="ko-KR"/>
+          </w:rPr>
+          <w:t xml:space="preserve"> </w:t>
         </w:r>
         <w:r>
           <w:rPr>
@@ -1560,8 +1911,8 @@
             <w:b/>
             <w:bCs/>
             <w:color w:val="000000" w:themeColor="text1"/>
-            <w:sz w:val="32"/>
-            <w:szCs w:val="32"/>
+            <w:sz w:val="36"/>
+            <w:szCs w:val="36"/>
             <w:lang w:val="ko-KR"/>
           </w:rPr>
           <w:t>]</w:t>
@@ -1578,8 +1929,8 @@
         <w:bCs/>
         <w:caps/>
         <w:color w:val="000000" w:themeColor="text1"/>
-        <w:sz w:val="24"/>
-        <w:szCs w:val="24"/>
+        <w:sz w:val="28"/>
+        <w:szCs w:val="28"/>
       </w:rPr>
     </w:pPr>
     <w:r>
@@ -1588,12 +1939,13 @@
         <w:bCs/>
         <w:caps/>
         <w:color w:val="000000" w:themeColor="text1"/>
-        <w:sz w:val="24"/>
-        <w:szCs w:val="24"/>
+        <w:sz w:val="28"/>
+        <w:szCs w:val="28"/>
       </w:rPr>
       <w:tab/>
       <w:t xml:space="preserve">                </w:t>
     </w:r>
+    <w:proofErr w:type="gramStart"/>
     <w:r>
       <w:rPr>
         <w:rFonts w:hint="eastAsia"/>
@@ -1601,8 +1953,8 @@
         <w:bCs/>
         <w:caps/>
         <w:color w:val="000000" w:themeColor="text1"/>
-        <w:sz w:val="24"/>
-        <w:szCs w:val="24"/>
+        <w:sz w:val="28"/>
+        <w:szCs w:val="28"/>
       </w:rPr>
       <w:t>분반</w:t>
     </w:r>
@@ -1613,19 +1965,20 @@
         <w:bCs/>
         <w:caps/>
         <w:color w:val="000000" w:themeColor="text1"/>
-        <w:sz w:val="24"/>
-        <w:szCs w:val="24"/>
+        <w:sz w:val="28"/>
+        <w:szCs w:val="28"/>
       </w:rPr>
       <w:t xml:space="preserve"> :</w:t>
     </w:r>
+    <w:proofErr w:type="gramEnd"/>
     <w:r>
       <w:rPr>
         <w:b/>
         <w:bCs/>
         <w:caps/>
         <w:color w:val="000000" w:themeColor="text1"/>
-        <w:sz w:val="24"/>
-        <w:szCs w:val="24"/>
+        <w:sz w:val="28"/>
+        <w:szCs w:val="28"/>
       </w:rPr>
       <w:t xml:space="preserve"> </w:t>
     </w:r>
@@ -1639,8 +1992,8 @@
         <w:bCs/>
         <w:caps/>
         <w:color w:val="000000" w:themeColor="text1"/>
-        <w:sz w:val="24"/>
-        <w:szCs w:val="24"/>
+        <w:sz w:val="28"/>
+        <w:szCs w:val="28"/>
       </w:rPr>
     </w:pPr>
     <w:r>
@@ -1649,12 +2002,13 @@
         <w:bCs/>
         <w:caps/>
         <w:color w:val="000000" w:themeColor="text1"/>
-        <w:sz w:val="24"/>
-        <w:szCs w:val="24"/>
+        <w:sz w:val="28"/>
+        <w:szCs w:val="28"/>
       </w:rPr>
       <w:tab/>
       <w:t xml:space="preserve">                </w:t>
     </w:r>
+    <w:proofErr w:type="gramStart"/>
     <w:r>
       <w:rPr>
         <w:rFonts w:hint="eastAsia"/>
@@ -1662,19 +2016,20 @@
         <w:bCs/>
         <w:caps/>
         <w:color w:val="000000" w:themeColor="text1"/>
-        <w:sz w:val="24"/>
-        <w:szCs w:val="24"/>
+        <w:sz w:val="28"/>
+        <w:szCs w:val="28"/>
       </w:rPr>
       <w:t>이름 :</w:t>
     </w:r>
+    <w:proofErr w:type="gramEnd"/>
     <w:r>
       <w:rPr>
         <w:b/>
         <w:bCs/>
         <w:caps/>
         <w:color w:val="000000" w:themeColor="text1"/>
-        <w:sz w:val="24"/>
-        <w:szCs w:val="24"/>
+        <w:sz w:val="28"/>
+        <w:szCs w:val="28"/>
       </w:rPr>
       <w:t xml:space="preserve"> </w:t>
     </w:r>
@@ -1688,8 +2043,8 @@
         <w:bCs/>
         <w:caps/>
         <w:color w:val="000000" w:themeColor="text1"/>
-        <w:sz w:val="24"/>
-        <w:szCs w:val="24"/>
+        <w:sz w:val="28"/>
+        <w:szCs w:val="28"/>
       </w:rPr>
     </w:pPr>
     <w:r>
@@ -1698,12 +2053,13 @@
         <w:bCs/>
         <w:caps/>
         <w:color w:val="000000" w:themeColor="text1"/>
-        <w:sz w:val="24"/>
-        <w:szCs w:val="24"/>
+        <w:sz w:val="28"/>
+        <w:szCs w:val="28"/>
       </w:rPr>
       <w:tab/>
       <w:t xml:space="preserve">                </w:t>
     </w:r>
+    <w:proofErr w:type="gramStart"/>
     <w:r>
       <w:rPr>
         <w:rFonts w:hint="eastAsia"/>
@@ -1711,32 +2067,23 @@
         <w:bCs/>
         <w:caps/>
         <w:color w:val="000000" w:themeColor="text1"/>
-        <w:sz w:val="24"/>
-        <w:szCs w:val="24"/>
+        <w:sz w:val="28"/>
+        <w:szCs w:val="28"/>
       </w:rPr>
       <w:t>학번 :</w:t>
     </w:r>
+    <w:proofErr w:type="gramEnd"/>
     <w:r>
       <w:rPr>
         <w:b/>
         <w:bCs/>
         <w:caps/>
         <w:color w:val="000000" w:themeColor="text1"/>
-        <w:sz w:val="24"/>
-        <w:szCs w:val="24"/>
+        <w:sz w:val="28"/>
+        <w:szCs w:val="28"/>
       </w:rPr>
       <w:t xml:space="preserve"> </w:t>
     </w:r>
-  </w:p>
-</w:hdr>
-</file>
-
-<file path=word/header3.xml><?xml version="1.0" encoding="utf-8"?>
-<w:hdr xmlns:wpc="http://schemas.microsoft.com/office/word/2010/wordprocessingCanvas" xmlns:cx="http://schemas.microsoft.com/office/drawing/2014/chartex" xmlns:cx1="http://schemas.microsoft.com/office/drawing/2015/9/8/chartex" xmlns:cx2="http://schemas.microsoft.com/office/drawing/2015/10/21/chartex" xmlns:cx3="http://schemas.microsoft.com/office/drawing/2016/5/9/chartex" xmlns:cx4="http://schemas.microsoft.com/office/drawing/2016/5/10/chartex" xmlns:cx5="http://schemas.microsoft.com/office/drawing/2016/5/11/chartex" xmlns:cx6="http://schemas.microsoft.com/office/drawing/2016/5/12/chartex" xmlns:cx7="http://schemas.microsoft.com/office/drawing/2016/5/13/chartex" xmlns:cx8="http://schemas.microsoft.com/office/drawing/2016/5/14/chartex" xmlns:mc="http://schemas.openxmlformats.org/markup-compatibility/2006" xmlns:aink="http://schemas.microsoft.com/office/drawing/2016/ink" xmlns:am3d="http://schemas.microsoft.com/office/drawing/2017/model3d" xmlns:o="urn:schemas-microsoft-com:office:office" xmlns:oel="http://schemas.microsoft.com/office/2019/extlst" xmlns:r="http://schemas.openxmlformats.org/officeDocument/2006/relationships" xmlns:m="http://schemas.openxmlformats.org/officeDocument/2006/math" xmlns:v="urn:schemas-microsoft-com:vml" xmlns:wp14="http://schemas.microsoft.com/office/word/2010/wordprocessingDrawing" xmlns:wp="http://schemas.openxmlformats.org/drawingml/2006/wordprocessingDrawing" xmlns:w10="urn:schemas-microsoft-com:office:word" xmlns:w="http://schemas.openxmlformats.org/wordprocessingml/2006/main" xmlns:w14="http://schemas.microsoft.com/office/word/2010/wordml" xmlns:w15="http://schemas.microsoft.com/office/word/2012/wordml" xmlns:w16cex="http://schemas.microsoft.com/office/word/2018/wordml/cex" xmlns:w16cid="http://schemas.microsoft.com/office/word/2016/wordml/cid" xmlns:w16="http://schemas.microsoft.com/office/word/2018/wordml" xmlns:w16sdtdh="http://schemas.microsoft.com/office/word/2020/wordml/sdtdatahash" xmlns:w16se="http://schemas.microsoft.com/office/word/2015/wordml/symex" xmlns:wpg="http://schemas.microsoft.com/office/word/2010/wordprocessingGroup" xmlns:wpi="http://schemas.microsoft.com/office/word/2010/wordprocessingInk" xmlns:wne="http://schemas.microsoft.com/office/word/2006/wordml" xmlns:wps="http://schemas.microsoft.com/office/word/2010/wordprocessingShape" mc:Ignorable="w14 w15 w16se w16cid w16 w16cex w16sdtdh wp14">
-  <w:p>
-    <w:pPr>
-      <w:pStyle w:val="a4"/>
-    </w:pPr>
   </w:p>
 </w:hdr>
 </file>
@@ -2347,6 +2694,7 @@
     <w:rsidRoot w:val="00352B5F"/>
     <w:rsid w:val="00134884"/>
     <w:rsid w:val="00352B5F"/>
+    <w:rsid w:val="00AD0936"/>
     <w:rsid w:val="00C80A23"/>
     <w:rsid w:val="00D25806"/>
   </w:rsids>

</xml_diff>